<commit_message>
story board, class diagram and sequence diagram for expense tracking system
</commit_message>
<xml_diff>
--- a/July10/Azure_StoryBoard.docx
+++ b/July10/Azure_StoryBoard.docx
@@ -943,6 +943,7 @@
         <w:rPr>
           <w:sz w:val="28"/>
           <w:szCs w:val="28"/>
+          <w:u w:val="single"/>
           <w:lang w:val="en-US"/>
         </w:rPr>
       </w:pPr>
@@ -953,12 +954,12 @@
           <w:color w:val="EE0000"/>
           <w:sz w:val="28"/>
           <w:szCs w:val="28"/>
+          <w:u w:val="single"/>
           <w:lang w:val="en-US"/>
         </w:rPr>
         <w:lastRenderedPageBreak/>
         <w:t xml:space="preserve">Part 3: Sequence </w:t>
       </w:r>
-      <w:proofErr w:type="gramStart"/>
       <w:r>
         <w:rPr>
           <w:b/>
@@ -966,6 +967,7 @@
           <w:color w:val="EE0000"/>
           <w:sz w:val="28"/>
           <w:szCs w:val="28"/>
+          <w:u w:val="single"/>
           <w:lang w:val="en-US"/>
         </w:rPr>
         <w:t>Diagram</w:t>
@@ -974,15 +976,16 @@
         <w:rPr>
           <w:sz w:val="28"/>
           <w:szCs w:val="28"/>
-          <w:lang w:val="en-US"/>
-        </w:rPr>
-        <w:t xml:space="preserve"> :</w:t>
-      </w:r>
-      <w:proofErr w:type="gramEnd"/>
-      <w:r>
-        <w:rPr>
-          <w:sz w:val="28"/>
-          <w:szCs w:val="28"/>
+          <w:u w:val="single"/>
+          <w:lang w:val="en-US"/>
+        </w:rPr>
+        <w:t>:</w:t>
+      </w:r>
+      <w:r>
+        <w:rPr>
+          <w:sz w:val="28"/>
+          <w:szCs w:val="28"/>
+          <w:u w:val="single"/>
           <w:lang w:val="en-US"/>
         </w:rPr>
         <w:t xml:space="preserve"> User Login</w:t>
@@ -991,6 +994,7 @@
         <w:rPr>
           <w:sz w:val="28"/>
           <w:szCs w:val="28"/>
+          <w:u w:val="single"/>
           <w:lang w:val="en-US"/>
         </w:rPr>
         <w:br/>

</xml_diff>